<commit_message>
Adição de link no relátorio
</commit_message>
<xml_diff>
--- a/Relatório Otimização.docx
+++ b/Relatório Otimização.docx
@@ -8771,7 +8771,15 @@
           <w:sz w:val="20"/>
           <w:szCs w:val="20"/>
         </w:rPr>
-        <w:t>Receita pera otimizar a produção de 3 pacotes</w:t>
+        <w:t>Receita pa</w:t>
+      </w:r>
+      <w:r>
+        <w:rPr>
+          <w:rFonts w:ascii="Helvetica Neue" w:eastAsia="Helvetica Neue" w:hAnsi="Helvetica Neue" w:cs="Helvetica Neue"/>
+          <w:sz w:val="20"/>
+          <w:szCs w:val="20"/>
+        </w:rPr>
+        <w:t>ra otimizar a produção de 3 pacotes</w:t>
       </w:r>
       <w:r>
         <w:rPr>
@@ -12970,7 +12978,15 @@
           <w:sz w:val="20"/>
           <w:szCs w:val="20"/>
         </w:rPr>
-        <w:t>Receita pera otimizar a produção de 4 pacotes</w:t>
+        <w:t>Receita pa</w:t>
+      </w:r>
+      <w:r>
+        <w:rPr>
+          <w:rFonts w:ascii="Helvetica Neue" w:eastAsia="Helvetica Neue" w:hAnsi="Helvetica Neue" w:cs="Helvetica Neue"/>
+          <w:sz w:val="20"/>
+          <w:szCs w:val="20"/>
+        </w:rPr>
+        <w:t>ra otimizar a produção de 4 pacotes</w:t>
       </w:r>
       <w:r>
         <w:rPr>
@@ -17687,7 +17703,17 @@
           <w:sz w:val="20"/>
           <w:szCs w:val="20"/>
         </w:rPr>
-        <w:t>Receita pera otimizar a produção de 5 pacotes</w:t>
+        <w:t>Receita pa</w:t>
+      </w:r>
+      <w:bookmarkStart w:id="16" w:name="_GoBack"/>
+      <w:bookmarkEnd w:id="16"/>
+      <w:r>
+        <w:rPr>
+          <w:rFonts w:ascii="Helvetica Neue" w:eastAsia="Helvetica Neue" w:hAnsi="Helvetica Neue" w:cs="Helvetica Neue"/>
+          <w:sz w:val="20"/>
+          <w:szCs w:val="20"/>
+        </w:rPr>
+        <w:t>ra otimizar a produção de 5 pacotes</w:t>
       </w:r>
       <w:r>
         <w:rPr>
@@ -23560,10 +23586,7 @@
         <w:t>s</w:t>
       </w:r>
       <w:r>
-        <w:t xml:space="preserve"> (média, variância, raiz quadrada)</w:t>
-      </w:r>
-      <w:r>
-        <w:t>,</w:t>
+        <w:t xml:space="preserve"> (média, variância, raiz quadrada),</w:t>
       </w:r>
       <w:r>
         <w:t xml:space="preserve"> cuja resolução apresenta elevada complexidade computacional. Como destacado pelos autores, “para as instâncias com 5 e 6 pacotes, soluções factíveis são encontradas em até uma hora de execução, sem a certeza da otimalidade</w:t>
@@ -23618,10 +23641,7 @@
     <w:p>
       <w:r>
         <w:tab/>
-        <w:t>O</w:t>
-      </w:r>
-      <w:r>
-        <w:t>bservou-se que, para o elemento ferro (Fe), em alguns cenários o desvio padrão ultrapassou o limite de 2% indicado no artigo original. Apesar disso, tais valores ainda podem ser considerados aceitáveis no contexto prático, uma vez que o ferro representa o componente majoritário na composição do sínter e pequenas variações não comprometem significativamente a qualidade do produto final.</w:t>
+        <w:t>Observou-se que, para o elemento ferro (Fe), em alguns cenários o desvio padrão ultrapassou o limite de 2% indicado no artigo original. Apesar disso, tais valores ainda podem ser considerados aceitáveis no contexto prático, uma vez que o ferro representa o componente majoritário na composição do sínter e pequenas variações não comprometem significativamente a qualidade do produto final.</w:t>
       </w:r>
     </w:p>
     <w:p>
@@ -23779,18 +23799,29 @@
     <w:p>
       <w:r>
         <w:tab/>
-        <w:t>Dessa forma, a</w:t>
-      </w:r>
-      <w:r>
-        <w:t xml:space="preserve"> utilização do desvio máximo, apesar de ser uma medida mais simples, mostrou-se adequada para capturar a variabilidade entre pacotes e ao mesmo tempo viabilizar a resolução do modelo em instâncias de maior porte.</w:t>
+        <w:t>Dessa forma, a utilização do desvio máximo, apesar de ser uma medida mais simples, mostrou-se adequada para capturar a variabilidade entre pacotes e ao mesmo tempo viabilizar a resolução do modelo em instâncias de maior porte.</w:t>
       </w:r>
     </w:p>
     <w:p>
+      <w:pPr>
+        <w:jc w:val="left"/>
+      </w:pPr>
       <w:r>
         <w:t xml:space="preserve">Código disponível em: </w:t>
       </w:r>
-      <w:bookmarkStart w:id="16" w:name="_GoBack"/>
-      <w:bookmarkEnd w:id="16"/>
+      <w:hyperlink r:id="rId14" w:history="1">
+        <w:r>
+          <w:rPr>
+            <w:rStyle w:val="Hyperlink"/>
+          </w:rPr>
+          <w:t>https://github.com/matheus-santana1/Modelo-Matematico-Otimizado-de-Selecao-de-Materias</w:t>
+        </w:r>
+      </w:hyperlink>
+    </w:p>
+    <w:p>
+      <w:pPr>
+        <w:jc w:val="left"/>
+      </w:pPr>
     </w:p>
     <w:p>
       <w:pPr>
@@ -23821,10 +23852,10 @@
       </w:r>
     </w:p>
     <w:sectPr>
-      <w:headerReference w:type="even" r:id="rId14"/>
-      <w:headerReference w:type="default" r:id="rId15"/>
-      <w:footerReference w:type="even" r:id="rId16"/>
-      <w:footerReference w:type="first" r:id="rId17"/>
+      <w:headerReference w:type="even" r:id="rId15"/>
+      <w:headerReference w:type="default" r:id="rId16"/>
+      <w:footerReference w:type="even" r:id="rId17"/>
+      <w:footerReference w:type="first" r:id="rId18"/>
       <w:type w:val="continuous"/>
       <w:pgSz w:w="11907" w:h="16840"/>
       <w:pgMar w:top="1985" w:right="1701" w:bottom="1418" w:left="1701" w:header="964" w:footer="964" w:gutter="0"/>
@@ -25197,6 +25228,17 @@
       <w:contextualSpacing/>
     </w:pPr>
   </w:style>
+  <w:style w:type="character" w:styleId="Hyperlink">
+    <w:name w:val="Hyperlink"/>
+    <w:basedOn w:val="Fontepargpadro"/>
+    <w:uiPriority w:val="99"/>
+    <w:unhideWhenUsed/>
+    <w:rsid w:val="00736F44"/>
+    <w:rPr>
+      <w:color w:val="0000FF" w:themeColor="hyperlink"/>
+      <w:u w:val="single"/>
+    </w:rPr>
+  </w:style>
 </w:styles>
 </file>
 
@@ -25525,7 +25567,7 @@
 </file>
 
 <file path=customXml/itemProps1.xml><?xml version="1.0" encoding="utf-8"?>
-<ds:datastoreItem xmlns:ds="http://schemas.openxmlformats.org/officeDocument/2006/customXml" ds:itemID="{D6BDDCB6-CF81-4E88-9334-0FBA78451289}">
+<ds:datastoreItem xmlns:ds="http://schemas.openxmlformats.org/officeDocument/2006/customXml" ds:itemID="{E5410918-473E-4901-8A6B-18B755E26536}">
   <ds:schemaRefs>
     <ds:schemaRef ds:uri="http://schemas.openxmlformats.org/officeDocument/2006/bibliography"/>
   </ds:schemaRefs>

</xml_diff>